<commit_message>
copied over local logsheets
</commit_message>
<xml_diff>
--- a/Course_Requirements/Minutes/Meeting_3.docx
+++ b/Course_Requirements/Minutes/Meeting_3.docx
@@ -47,16 +47,22 @@
               <w:rPr>
                 <w:b/>
               </w:rPr>
-              <w:t xml:space="preserve">Minutes (Week #   </w:t>
-            </w:r>
-            <w:proofErr w:type="gramStart"/>
-            <w:r>
-              <w:rPr>
-                <w:b/>
-              </w:rPr>
-              <w:t xml:space="preserve">  )</w:t>
-            </w:r>
-            <w:proofErr w:type="gramEnd"/>
+              <w:t xml:space="preserve">Minutes (Week </w:t>
+            </w:r>
+            <w:r>
+              <w:rPr>
+                <w:b/>
+              </w:rPr>
+              <w:t>3</w:t>
+            </w:r>
+            <w:bookmarkStart w:id="0" w:name="_GoBack"/>
+            <w:bookmarkEnd w:id="0"/>
+            <w:r>
+              <w:rPr>
+                <w:b/>
+              </w:rPr>
+              <w:t xml:space="preserve"> )</w:t>
+            </w:r>
           </w:p>
           <w:p>
             <w:pPr>
@@ -149,35 +155,7 @@
               <w:rPr>
                 <w:b/>
               </w:rPr>
-              <w:t xml:space="preserve">Stijn </w:t>
-            </w:r>
-            <w:proofErr w:type="spellStart"/>
-            <w:r>
-              <w:rPr>
-                <w:b/>
-              </w:rPr>
-              <w:t>Dekeyser</w:t>
-            </w:r>
-            <w:proofErr w:type="spellEnd"/>
-            <w:r>
-              <w:rPr>
-                <w:b/>
-              </w:rPr>
-              <w:t xml:space="preserve">, Jesse Hare, James </w:t>
-            </w:r>
-            <w:proofErr w:type="spellStart"/>
-            <w:r>
-              <w:rPr>
-                <w:b/>
-              </w:rPr>
-              <w:t>Mackeown</w:t>
-            </w:r>
-            <w:proofErr w:type="spellEnd"/>
-            <w:r>
-              <w:rPr>
-                <w:b/>
-              </w:rPr>
-              <w:t>, Vincent Roberts, Richard Dobson, Ryan Sharp</w:t>
+              <w:t>Stijn Dekeyser, Jesse Hare, James Mackeown, Vincent Roberts, Richard Dobson, Ryan Sharp</w:t>
             </w:r>
           </w:p>
         </w:tc>
@@ -1820,8 +1798,6 @@
             <w:r>
               <w:t>25/8/2019</w:t>
             </w:r>
-            <w:bookmarkStart w:id="0" w:name="_GoBack"/>
-            <w:bookmarkEnd w:id="0"/>
           </w:p>
         </w:tc>
       </w:tr>
@@ -2207,7 +2183,7 @@
     </w:rPrDefault>
     <w:pPrDefault/>
   </w:docDefaults>
-  <w:latentStyles w:defLockedState="0" w:defUIPriority="99" w:defSemiHidden="0" w:defUnhideWhenUsed="0" w:defQFormat="0" w:count="376">
+  <w:latentStyles w:defLockedState="0" w:defUIPriority="99" w:defSemiHidden="0" w:defUnhideWhenUsed="0" w:defQFormat="0" w:count="377">
     <w:lsdException w:name="Normal" w:uiPriority="0" w:qFormat="1"/>
     <w:lsdException w:name="heading 1" w:uiPriority="9" w:qFormat="1"/>
     <w:lsdException w:name="heading 2" w:semiHidden="1" w:uiPriority="9" w:unhideWhenUsed="1" w:qFormat="1"/>
@@ -2313,7 +2289,6 @@
     <w:lsdException w:name="HTML Sample" w:semiHidden="1" w:unhideWhenUsed="1"/>
     <w:lsdException w:name="HTML Typewriter" w:semiHidden="1" w:unhideWhenUsed="1"/>
     <w:lsdException w:name="HTML Variable" w:semiHidden="1" w:unhideWhenUsed="1"/>
-    <w:lsdException w:name="Normal Table" w:semiHidden="1" w:unhideWhenUsed="1"/>
     <w:lsdException w:name="annotation subject" w:semiHidden="1" w:unhideWhenUsed="1"/>
     <w:lsdException w:name="No List" w:semiHidden="1" w:unhideWhenUsed="1"/>
     <w:lsdException w:name="Outline List 1" w:semiHidden="1" w:unhideWhenUsed="1"/>
@@ -2360,10 +2335,8 @@
     <w:lsdException w:name="Table Subtle 2" w:semiHidden="1" w:unhideWhenUsed="1"/>
     <w:lsdException w:name="Table Web 1" w:semiHidden="1" w:unhideWhenUsed="1"/>
     <w:lsdException w:name="Table Web 2" w:semiHidden="1" w:unhideWhenUsed="1"/>
-    <w:lsdException w:name="Table Web 3" w:semiHidden="1" w:unhideWhenUsed="1"/>
     <w:lsdException w:name="Balloon Text" w:semiHidden="1" w:unhideWhenUsed="1"/>
     <w:lsdException w:name="Table Grid" w:uiPriority="59"/>
-    <w:lsdException w:name="Table Theme" w:semiHidden="1" w:unhideWhenUsed="1"/>
     <w:lsdException w:name="Placeholder Text" w:semiHidden="1"/>
     <w:lsdException w:name="No Spacing" w:uiPriority="1" w:qFormat="1"/>
     <w:lsdException w:name="Light Shading" w:uiPriority="60"/>
@@ -2575,6 +2548,7 @@
     <w:lsdException w:name="Hashtag" w:semiHidden="1" w:unhideWhenUsed="1"/>
     <w:lsdException w:name="Unresolved Mention" w:semiHidden="1" w:unhideWhenUsed="1"/>
     <w:lsdException w:name="Smart Link" w:semiHidden="1" w:unhideWhenUsed="1"/>
+    <w:lsdException w:name="Smart Link Error" w:semiHidden="1" w:unhideWhenUsed="1"/>
   </w:latentStyles>
   <w:style w:type="paragraph" w:default="1" w:styleId="Normal">
     <w:name w:val="Normal"/>
@@ -2952,7 +2926,7 @@
 </file>
 
 <file path=customXml/itemProps1.xml><?xml version="1.0" encoding="utf-8"?>
-<ds:datastoreItem xmlns:ds="http://schemas.openxmlformats.org/officeDocument/2006/customXml" ds:itemID="{6DEC4560-3A91-448F-B541-1276F4186A52}">
+<ds:datastoreItem xmlns:ds="http://schemas.openxmlformats.org/officeDocument/2006/customXml" ds:itemID="{3AA5D262-104A-4B4B-AF87-D76AFF9487EF}">
   <ds:schemaRefs>
     <ds:schemaRef ds:uri="http://schemas.openxmlformats.org/officeDocument/2006/bibliography"/>
   </ds:schemaRefs>

</xml_diff>